<commit_message>
-Aggiunta documenti di prodotto TER
</commit_message>
<xml_diff>
--- a/_DOCUMENTI MANUTENZIONE/Pr.D._TP_Vers.1.1.docx
+++ b/_DOCUMENTI MANUTENZIONE/Pr.D._TP_Vers.1.1.docx
@@ -702,7 +702,7 @@
           <w:r>
             <w:fldChar w:fldCharType="separate"/>
           </w:r>
-          <w:hyperlink w:anchor="_Toc48315850" w:history="1">
+          <w:hyperlink w:anchor="_Toc48661699" w:history="1">
             <w:r>
               <w:rPr>
                 <w:rStyle w:val="Collegamentoipertestuale"/>
@@ -744,7 +744,7 @@
                 <w:noProof/>
                 <w:webHidden/>
               </w:rPr>
-              <w:instrText xml:space="preserve"> PAGEREF _Toc48315850 \h </w:instrText>
+              <w:instrText xml:space="preserve"> PAGEREF _Toc48661699 \h </w:instrText>
             </w:r>
             <w:r>
               <w:rPr>
@@ -788,7 +788,7 @@
               <w:lang w:val="it-IT"/>
             </w:rPr>
           </w:pPr>
-          <w:hyperlink w:anchor="_Toc48315851" w:history="1">
+          <w:hyperlink w:anchor="_Toc48661700" w:history="1">
             <w:r>
               <w:rPr>
                 <w:rStyle w:val="Collegamentoipertestuale"/>
@@ -830,7 +830,7 @@
                 <w:noProof/>
                 <w:webHidden/>
               </w:rPr>
-              <w:instrText xml:space="preserve"> PAGEREF _Toc48315851 \h </w:instrText>
+              <w:instrText xml:space="preserve"> PAGEREF _Toc48661700 \h </w:instrText>
             </w:r>
             <w:r>
               <w:rPr>
@@ -874,7 +874,7 @@
               <w:lang w:val="it-IT"/>
             </w:rPr>
           </w:pPr>
-          <w:hyperlink w:anchor="_Toc48315852" w:history="1">
+          <w:hyperlink w:anchor="_Toc48661701" w:history="1">
             <w:r>
               <w:rPr>
                 <w:rStyle w:val="Collegamentoipertestuale"/>
@@ -916,7 +916,7 @@
                 <w:noProof/>
                 <w:webHidden/>
               </w:rPr>
-              <w:instrText xml:space="preserve"> PAGEREF _Toc48315852 \h </w:instrText>
+              <w:instrText xml:space="preserve"> PAGEREF _Toc48661701 \h </w:instrText>
             </w:r>
             <w:r>
               <w:rPr>
@@ -960,7 +960,7 @@
               <w:lang w:val="it-IT"/>
             </w:rPr>
           </w:pPr>
-          <w:hyperlink w:anchor="_Toc48315853" w:history="1">
+          <w:hyperlink w:anchor="_Toc48661702" w:history="1">
             <w:r>
               <w:rPr>
                 <w:rStyle w:val="Collegamentoipertestuale"/>
@@ -1002,7 +1002,7 @@
                 <w:noProof/>
                 <w:webHidden/>
               </w:rPr>
-              <w:instrText xml:space="preserve"> PAGEREF _Toc48315853 \h </w:instrText>
+              <w:instrText xml:space="preserve"> PAGEREF _Toc48661702 \h </w:instrText>
             </w:r>
             <w:r>
               <w:rPr>
@@ -1046,7 +1046,7 @@
               <w:lang w:val="it-IT"/>
             </w:rPr>
           </w:pPr>
-          <w:hyperlink w:anchor="_Toc48315854" w:history="1">
+          <w:hyperlink w:anchor="_Toc48661703" w:history="1">
             <w:r>
               <w:rPr>
                 <w:rStyle w:val="Collegamentoipertestuale"/>
@@ -1088,7 +1088,7 @@
                 <w:noProof/>
                 <w:webHidden/>
               </w:rPr>
-              <w:instrText xml:space="preserve"> PAGEREF _Toc48315854 \h </w:instrText>
+              <w:instrText xml:space="preserve"> PAGEREF _Toc48661703 \h </w:instrText>
             </w:r>
             <w:r>
               <w:rPr>
@@ -1132,7 +1132,7 @@
               <w:lang w:val="it-IT"/>
             </w:rPr>
           </w:pPr>
-          <w:hyperlink w:anchor="_Toc48315855" w:history="1">
+          <w:hyperlink w:anchor="_Toc48661704" w:history="1">
             <w:r>
               <w:rPr>
                 <w:rStyle w:val="Collegamentoipertestuale"/>
@@ -1174,7 +1174,7 @@
                 <w:noProof/>
                 <w:webHidden/>
               </w:rPr>
-              <w:instrText xml:space="preserve"> PAGEREF _Toc48315855 \h </w:instrText>
+              <w:instrText xml:space="preserve"> PAGEREF _Toc48661704 \h </w:instrText>
             </w:r>
             <w:r>
               <w:rPr>
@@ -1217,7 +1217,7 @@
               <w:lang w:val="it-IT"/>
             </w:rPr>
           </w:pPr>
-          <w:hyperlink w:anchor="_Toc48315856" w:history="1">
+          <w:hyperlink w:anchor="_Toc48661705" w:history="1">
             <w:r>
               <w:rPr>
                 <w:rStyle w:val="Collegamentoipertestuale"/>
@@ -1244,7 +1244,7 @@
                 <w:noProof/>
                 <w:webHidden/>
               </w:rPr>
-              <w:instrText xml:space="preserve"> PAGEREF _Toc48315856 \h </w:instrText>
+              <w:instrText xml:space="preserve"> PAGEREF _Toc48661705 \h </w:instrText>
             </w:r>
             <w:r>
               <w:rPr>
@@ -1287,7 +1287,7 @@
               <w:lang w:val="it-IT"/>
             </w:rPr>
           </w:pPr>
-          <w:hyperlink w:anchor="_Toc48315857" w:history="1">
+          <w:hyperlink w:anchor="_Toc48661706" w:history="1">
             <w:r>
               <w:rPr>
                 <w:rStyle w:val="Collegamentoipertestuale"/>
@@ -1314,7 +1314,7 @@
                 <w:noProof/>
                 <w:webHidden/>
               </w:rPr>
-              <w:instrText xml:space="preserve"> PAGEREF _Toc48315857 \h </w:instrText>
+              <w:instrText xml:space="preserve"> PAGEREF _Toc48661706 \h </w:instrText>
             </w:r>
             <w:r>
               <w:rPr>
@@ -1357,7 +1357,7 @@
               <w:lang w:val="it-IT"/>
             </w:rPr>
           </w:pPr>
-          <w:hyperlink w:anchor="_Toc48315858" w:history="1">
+          <w:hyperlink w:anchor="_Toc48661707" w:history="1">
             <w:r>
               <w:rPr>
                 <w:rStyle w:val="Collegamentoipertestuale"/>
@@ -1384,7 +1384,7 @@
                 <w:noProof/>
                 <w:webHidden/>
               </w:rPr>
-              <w:instrText xml:space="preserve"> PAGEREF _Toc48315858 \h </w:instrText>
+              <w:instrText xml:space="preserve"> PAGEREF _Toc48661707 \h </w:instrText>
             </w:r>
             <w:r>
               <w:rPr>
@@ -1427,7 +1427,7 @@
               <w:lang w:val="it-IT"/>
             </w:rPr>
           </w:pPr>
-          <w:hyperlink w:anchor="_Toc48315859" w:history="1">
+          <w:hyperlink w:anchor="_Toc48661708" w:history="1">
             <w:r>
               <w:rPr>
                 <w:rStyle w:val="Collegamentoipertestuale"/>
@@ -1454,7 +1454,7 @@
                 <w:noProof/>
                 <w:webHidden/>
               </w:rPr>
-              <w:instrText xml:space="preserve"> PAGEREF _Toc48315859 \h </w:instrText>
+              <w:instrText xml:space="preserve"> PAGEREF _Toc48661708 \h </w:instrText>
             </w:r>
             <w:r>
               <w:rPr>
@@ -1498,7 +1498,7 @@
               <w:lang w:val="it-IT"/>
             </w:rPr>
           </w:pPr>
-          <w:hyperlink w:anchor="_Toc48315860" w:history="1">
+          <w:hyperlink w:anchor="_Toc48661709" w:history="1">
             <w:r>
               <w:rPr>
                 <w:rStyle w:val="Collegamentoipertestuale"/>
@@ -1519,7 +1519,7 @@
                 <w:rStyle w:val="Collegamentoipertestuale"/>
                 <w:noProof/>
               </w:rPr>
-              <w:t>Sospensione e ripristino</w:t>
+              <w:t>Testing pre-modifica</w:t>
             </w:r>
             <w:r>
               <w:rPr>
@@ -1540,7 +1540,7 @@
                 <w:noProof/>
                 <w:webHidden/>
               </w:rPr>
-              <w:instrText xml:space="preserve"> PAGEREF _Toc48315860 \h </w:instrText>
+              <w:instrText xml:space="preserve"> PAGEREF _Toc48661709 \h </w:instrText>
             </w:r>
             <w:r>
               <w:rPr>
@@ -1584,7 +1584,7 @@
               <w:lang w:val="it-IT"/>
             </w:rPr>
           </w:pPr>
-          <w:hyperlink w:anchor="_Toc48315861" w:history="1">
+          <w:hyperlink w:anchor="_Toc48661710" w:history="1">
             <w:r>
               <w:rPr>
                 <w:rStyle w:val="Collegamentoipertestuale"/>
@@ -1605,6 +1605,92 @@
                 <w:rStyle w:val="Collegamentoipertestuale"/>
                 <w:noProof/>
               </w:rPr>
+              <w:t>Sospensione e ripristino</w:t>
+            </w:r>
+            <w:r>
+              <w:rPr>
+                <w:noProof/>
+                <w:webHidden/>
+              </w:rPr>
+              <w:tab/>
+            </w:r>
+            <w:r>
+              <w:rPr>
+                <w:noProof/>
+                <w:webHidden/>
+              </w:rPr>
+              <w:fldChar w:fldCharType="begin"/>
+            </w:r>
+            <w:r>
+              <w:rPr>
+                <w:noProof/>
+                <w:webHidden/>
+              </w:rPr>
+              <w:instrText xml:space="preserve"> PAGEREF _Toc48661710 \h </w:instrText>
+            </w:r>
+            <w:r>
+              <w:rPr>
+                <w:noProof/>
+                <w:webHidden/>
+              </w:rPr>
+            </w:r>
+            <w:r>
+              <w:rPr>
+                <w:noProof/>
+                <w:webHidden/>
+              </w:rPr>
+              <w:fldChar w:fldCharType="separate"/>
+            </w:r>
+            <w:r>
+              <w:rPr>
+                <w:noProof/>
+                <w:webHidden/>
+              </w:rPr>
+              <w:t>6</w:t>
+            </w:r>
+            <w:r>
+              <w:rPr>
+                <w:noProof/>
+                <w:webHidden/>
+              </w:rPr>
+              <w:fldChar w:fldCharType="end"/>
+            </w:r>
+          </w:hyperlink>
+        </w:p>
+        <w:p>
+          <w:pPr>
+            <w:pStyle w:val="Sommario1"/>
+            <w:tabs>
+              <w:tab w:val="left" w:pos="440"/>
+              <w:tab w:val="right" w:leader="dot" w:pos="9019"/>
+            </w:tabs>
+            <w:rPr>
+              <w:rFonts w:asciiTheme="minorHAnsi" w:eastAsiaTheme="minorEastAsia" w:hAnsiTheme="minorHAnsi" w:cstheme="minorBidi"/>
+              <w:noProof/>
+              <w:lang w:val="it-IT"/>
+            </w:rPr>
+          </w:pPr>
+          <w:hyperlink w:anchor="_Toc48661711" w:history="1">
+            <w:r>
+              <w:rPr>
+                <w:rStyle w:val="Collegamentoipertestuale"/>
+                <w:noProof/>
+              </w:rPr>
+              <w:t>8.</w:t>
+            </w:r>
+            <w:r>
+              <w:rPr>
+                <w:rFonts w:asciiTheme="minorHAnsi" w:eastAsiaTheme="minorEastAsia" w:hAnsiTheme="minorHAnsi" w:cstheme="minorBidi"/>
+                <w:noProof/>
+                <w:lang w:val="it-IT"/>
+              </w:rPr>
+              <w:tab/>
+            </w:r>
+            <w:r>
+              <w:rPr>
+                <w:rStyle w:val="Collegamentoipertestuale"/>
+                <w:noProof/>
+              </w:rPr>
               <w:t>Strumenti per il testing</w:t>
             </w:r>
             <w:r>
@@ -1626,7 +1712,7 @@
                 <w:noProof/>
                 <w:webHidden/>
               </w:rPr>
-              <w:instrText xml:space="preserve"> PAGEREF _Toc48315861 \h </w:instrText>
+              <w:instrText xml:space="preserve"> PAGEREF _Toc48661711 \h </w:instrText>
             </w:r>
             <w:r>
               <w:rPr>
@@ -1840,7 +1926,7 @@
       <w:pPr>
         <w:pStyle w:val="Titolo1"/>
       </w:pPr>
-      <w:bookmarkStart w:id="0" w:name="_Toc48315850"/>
+      <w:bookmarkStart w:id="0" w:name="_Toc48661699"/>
       <w:r>
         <w:lastRenderedPageBreak/>
         <w:t>Introduzione</w:t>
@@ -1969,7 +2055,7 @@
         <w:pStyle w:val="Titolo1"/>
       </w:pPr>
       <w:bookmarkStart w:id="1" w:name="_Toc34597022"/>
-      <w:bookmarkStart w:id="2" w:name="_Toc48315851"/>
+      <w:bookmarkStart w:id="2" w:name="_Toc48661700"/>
       <w:r>
         <w:t>Relazione con altri documenti</w:t>
       </w:r>
@@ -2433,7 +2519,7 @@
         <w:pStyle w:val="Titolo1"/>
       </w:pPr>
       <w:bookmarkStart w:id="3" w:name="_Toc34597023"/>
-      <w:bookmarkStart w:id="4" w:name="_Toc48315852"/>
+      <w:bookmarkStart w:id="4" w:name="_Toc48661701"/>
       <w:r>
         <w:t>Panoramica del sistema</w:t>
       </w:r>
@@ -3047,7 +3133,7 @@
         <w:pStyle w:val="Titolo1"/>
       </w:pPr>
       <w:bookmarkStart w:id="5" w:name="_Toc34597024"/>
-      <w:bookmarkStart w:id="6" w:name="_Toc48315853"/>
+      <w:bookmarkStart w:id="6" w:name="_Toc48661702"/>
       <w:r>
         <w:t>Funzionalità da testare</w:t>
       </w:r>
@@ -3111,8 +3197,8 @@
     <w:tbl>
       <w:tblPr>
         <w:tblStyle w:val="a1"/>
-        <w:tblW w:w="10530" w:type="dxa"/>
-        <w:tblInd w:w="-620" w:type="dxa"/>
+        <w:tblW w:w="10487" w:type="dxa"/>
+        <w:tblInd w:w="-577" w:type="dxa"/>
         <w:tblBorders>
           <w:top w:val="single" w:sz="8" w:space="0" w:color="000000"/>
           <w:left w:val="single" w:sz="8" w:space="0" w:color="000000"/>
@@ -3125,13 +3211,13 @@
         <w:tblLook w:val="0600" w:firstRow="0" w:lastRow="0" w:firstColumn="0" w:lastColumn="0" w:noHBand="1" w:noVBand="1"/>
       </w:tblPr>
       <w:tblGrid>
-        <w:gridCol w:w="4635"/>
-        <w:gridCol w:w="5895"/>
+        <w:gridCol w:w="5103"/>
+        <w:gridCol w:w="5384"/>
       </w:tblGrid>
       <w:tr>
         <w:tc>
           <w:tcPr>
-            <w:tcW w:w="4635" w:type="dxa"/>
+            <w:tcW w:w="5103" w:type="dxa"/>
             <w:shd w:val="clear" w:color="auto" w:fill="8EAADB"/>
             <w:tcMar>
               <w:top w:w="100" w:type="dxa"/>
@@ -3159,7 +3245,7 @@
         </w:tc>
         <w:tc>
           <w:tcPr>
-            <w:tcW w:w="5895" w:type="dxa"/>
+            <w:tcW w:w="5384" w:type="dxa"/>
             <w:shd w:val="clear" w:color="auto" w:fill="8EAADB"/>
             <w:tcMar>
               <w:top w:w="100" w:type="dxa"/>
@@ -3189,7 +3275,7 @@
       <w:tr>
         <w:tc>
           <w:tcPr>
-            <w:tcW w:w="4635" w:type="dxa"/>
+            <w:tcW w:w="5103" w:type="dxa"/>
             <w:shd w:val="clear" w:color="auto" w:fill="auto"/>
             <w:tcMar>
               <w:top w:w="100" w:type="dxa"/>
@@ -3219,7 +3305,7 @@
         </w:tc>
         <w:tc>
           <w:tcPr>
-            <w:tcW w:w="5895" w:type="dxa"/>
+            <w:tcW w:w="5384" w:type="dxa"/>
             <w:shd w:val="clear" w:color="auto" w:fill="auto"/>
             <w:tcMar>
               <w:top w:w="100" w:type="dxa"/>
@@ -3249,7 +3335,7 @@
       <w:tr>
         <w:tc>
           <w:tcPr>
-            <w:tcW w:w="4635" w:type="dxa"/>
+            <w:tcW w:w="5103" w:type="dxa"/>
             <w:shd w:val="clear" w:color="auto" w:fill="auto"/>
             <w:tcMar>
               <w:top w:w="100" w:type="dxa"/>
@@ -3280,7 +3366,7 @@
         </w:tc>
         <w:tc>
           <w:tcPr>
-            <w:tcW w:w="5895" w:type="dxa"/>
+            <w:tcW w:w="5384" w:type="dxa"/>
             <w:shd w:val="clear" w:color="auto" w:fill="auto"/>
             <w:tcMar>
               <w:top w:w="100" w:type="dxa"/>
@@ -3310,7 +3396,7 @@
       <w:tr>
         <w:tc>
           <w:tcPr>
-            <w:tcW w:w="4635" w:type="dxa"/>
+            <w:tcW w:w="5103" w:type="dxa"/>
             <w:shd w:val="clear" w:color="auto" w:fill="auto"/>
             <w:tcMar>
               <w:top w:w="100" w:type="dxa"/>
@@ -3341,7 +3427,7 @@
         </w:tc>
         <w:tc>
           <w:tcPr>
-            <w:tcW w:w="5895" w:type="dxa"/>
+            <w:tcW w:w="5384" w:type="dxa"/>
             <w:shd w:val="clear" w:color="auto" w:fill="auto"/>
             <w:tcMar>
               <w:top w:w="100" w:type="dxa"/>
@@ -3371,7 +3457,7 @@
       <w:tr>
         <w:tc>
           <w:tcPr>
-            <w:tcW w:w="4635" w:type="dxa"/>
+            <w:tcW w:w="5103" w:type="dxa"/>
             <w:shd w:val="clear" w:color="auto" w:fill="auto"/>
             <w:tcMar>
               <w:top w:w="100" w:type="dxa"/>
@@ -3411,7 +3497,7 @@
         </w:tc>
         <w:tc>
           <w:tcPr>
-            <w:tcW w:w="5895" w:type="dxa"/>
+            <w:tcW w:w="5384" w:type="dxa"/>
             <w:shd w:val="clear" w:color="auto" w:fill="auto"/>
             <w:tcMar>
               <w:top w:w="100" w:type="dxa"/>
@@ -3441,7 +3527,7 @@
       <w:tr>
         <w:tc>
           <w:tcPr>
-            <w:tcW w:w="4635" w:type="dxa"/>
+            <w:tcW w:w="5103" w:type="dxa"/>
             <w:shd w:val="clear" w:color="auto" w:fill="auto"/>
             <w:tcMar>
               <w:top w:w="100" w:type="dxa"/>
@@ -3472,7 +3558,7 @@
         </w:tc>
         <w:tc>
           <w:tcPr>
-            <w:tcW w:w="5895" w:type="dxa"/>
+            <w:tcW w:w="5384" w:type="dxa"/>
             <w:shd w:val="clear" w:color="auto" w:fill="auto"/>
             <w:tcMar>
               <w:top w:w="100" w:type="dxa"/>
@@ -3502,7 +3588,7 @@
       <w:tr>
         <w:tc>
           <w:tcPr>
-            <w:tcW w:w="4635" w:type="dxa"/>
+            <w:tcW w:w="5103" w:type="dxa"/>
             <w:shd w:val="clear" w:color="auto" w:fill="auto"/>
             <w:tcMar>
               <w:top w:w="100" w:type="dxa"/>
@@ -3533,7 +3619,7 @@
         </w:tc>
         <w:tc>
           <w:tcPr>
-            <w:tcW w:w="5895" w:type="dxa"/>
+            <w:tcW w:w="5384" w:type="dxa"/>
             <w:shd w:val="clear" w:color="auto" w:fill="auto"/>
             <w:tcMar>
               <w:top w:w="100" w:type="dxa"/>
@@ -3559,7 +3645,7 @@
         <w:pStyle w:val="Titolo1"/>
       </w:pPr>
       <w:bookmarkStart w:id="7" w:name="_Toc34597025"/>
-      <w:bookmarkStart w:id="8" w:name="_Toc48315854"/>
+      <w:bookmarkStart w:id="8" w:name="_Toc48661703"/>
       <w:r>
         <w:lastRenderedPageBreak/>
         <w:t>Criteri Pass/</w:t>
@@ -3647,7 +3733,7 @@
         <w:pStyle w:val="Titolo1"/>
       </w:pPr>
       <w:bookmarkStart w:id="9" w:name="_Toc34597026"/>
-      <w:bookmarkStart w:id="10" w:name="_Toc48315855"/>
+      <w:bookmarkStart w:id="10" w:name="_Toc48661704"/>
       <w:r>
         <w:t>Approccio</w:t>
       </w:r>
@@ -4040,7 +4126,7 @@
         <w:pStyle w:val="Titolo2"/>
       </w:pPr>
       <w:bookmarkStart w:id="11" w:name="_Toc34597027"/>
-      <w:bookmarkStart w:id="12" w:name="_Toc48315856"/>
+      <w:bookmarkStart w:id="12" w:name="_Toc48661705"/>
       <w:r>
         <w:t>6.1 Testing di unità</w:t>
       </w:r>
@@ -4136,7 +4222,7 @@
         <w:pStyle w:val="Titolo2"/>
       </w:pPr>
       <w:bookmarkStart w:id="14" w:name="_Toc34597028"/>
-      <w:bookmarkStart w:id="15" w:name="_Toc48315857"/>
+      <w:bookmarkStart w:id="15" w:name="_Toc48661706"/>
       <w:r>
         <w:lastRenderedPageBreak/>
         <w:t>6.2 Testing di integrazione</w:t>
@@ -4169,7 +4255,7 @@
       </w:pPr>
       <w:bookmarkStart w:id="16" w:name="_fxqp4g5q2bs" w:colFirst="0" w:colLast="0"/>
       <w:bookmarkStart w:id="17" w:name="_Toc34597029"/>
-      <w:bookmarkStart w:id="18" w:name="_Toc48315858"/>
+      <w:bookmarkStart w:id="18" w:name="_Toc48661707"/>
       <w:bookmarkEnd w:id="16"/>
       <w:r>
         <w:t>6.3 Testing di sistema</w:t>
@@ -4289,7 +4375,7 @@
       </w:pPr>
       <w:bookmarkStart w:id="20" w:name="_c9taf94laovb" w:colFirst="0" w:colLast="0"/>
       <w:bookmarkStart w:id="21" w:name="_Toc34597030"/>
-      <w:bookmarkStart w:id="22" w:name="_Toc48315859"/>
+      <w:bookmarkStart w:id="22" w:name="_Toc48661708"/>
       <w:bookmarkEnd w:id="20"/>
       <w:r>
         <w:t>6.4 Testing di regressione</w:t>
@@ -4320,14 +4406,40 @@
           <w:sz w:val="25"/>
           <w:szCs w:val="25"/>
         </w:rPr>
-        <w:t xml:space="preserve">verificare se le funzionalità esistenti del sistema </w:t>
-      </w:r>
+        <w:t xml:space="preserve">verificare se le funzionalità </w:t>
+      </w:r>
+      <w:proofErr w:type="spellStart"/>
       <w:r>
         <w:rPr>
           <w:rFonts w:ascii="Calibri" w:hAnsi="Calibri" w:cs="Calibri"/>
           <w:sz w:val="25"/>
           <w:szCs w:val="25"/>
         </w:rPr>
+        <w:t>pr</w:t>
+      </w:r>
+      <w:r>
+        <w:rPr>
+          <w:rFonts w:ascii="Calibri" w:hAnsi="Calibri" w:cs="Calibri"/>
+          <w:sz w:val="25"/>
+          <w:szCs w:val="25"/>
+        </w:rPr>
+        <w:t>esistenti</w:t>
+      </w:r>
+      <w:proofErr w:type="spellEnd"/>
+      <w:r>
+        <w:rPr>
+          <w:rFonts w:ascii="Calibri" w:hAnsi="Calibri" w:cs="Calibri"/>
+          <w:sz w:val="25"/>
+          <w:szCs w:val="25"/>
+        </w:rPr>
+        <w:t xml:space="preserve"> del sistema </w:t>
+      </w:r>
+      <w:r>
+        <w:rPr>
+          <w:rFonts w:ascii="Calibri" w:hAnsi="Calibri" w:cs="Calibri"/>
+          <w:sz w:val="25"/>
+          <w:szCs w:val="25"/>
+        </w:rPr>
         <w:t xml:space="preserve">mantengano lo stesso comportamento anche dopo che la </w:t>
       </w:r>
       <w:proofErr w:type="spellStart"/>
@@ -4382,23 +4494,13 @@
         </w:rPr>
         <w:t>implementata.</w:t>
       </w:r>
-    </w:p>
-    <w:p>
-      <w:pPr>
-        <w:jc w:val="both"/>
-        <w:rPr>
-          <w:rFonts w:ascii="Calibri" w:eastAsia="Calibri" w:hAnsi="Calibri" w:cs="Calibri"/>
-          <w:sz w:val="25"/>
-          <w:szCs w:val="25"/>
-        </w:rPr>
-      </w:pPr>
       <w:r>
         <w:rPr>
           <w:rFonts w:ascii="Calibri" w:hAnsi="Calibri" w:cs="Calibri"/>
           <w:sz w:val="25"/>
           <w:szCs w:val="25"/>
         </w:rPr>
-        <w:t xml:space="preserve">Data l’impossibilità di eseguire in modo automatico i test case documentati e di evitare di sviluppare </w:t>
+        <w:t xml:space="preserve"> Al fine di effettuare tale </w:t>
       </w:r>
       <w:r>
         <w:rPr>
@@ -4406,7 +4508,7 @@
           <w:sz w:val="25"/>
           <w:szCs w:val="25"/>
         </w:rPr>
-        <w:t>i rispettivi</w:t>
+        <w:t>verifica</w:t>
       </w:r>
       <w:r>
         <w:rPr>
@@ -4414,251 +4516,16 @@
           <w:sz w:val="25"/>
           <w:szCs w:val="25"/>
         </w:rPr>
-        <w:t xml:space="preserve"> test case code </w:t>
-      </w:r>
-      <w:proofErr w:type="spellStart"/>
+        <w:t xml:space="preserve"> bisogna rieseguire i test case </w:t>
+      </w:r>
       <w:r>
         <w:rPr>
           <w:rFonts w:ascii="Calibri" w:hAnsi="Calibri" w:cs="Calibri"/>
           <w:sz w:val="25"/>
           <w:szCs w:val="25"/>
         </w:rPr>
-        <w:t>oriented</w:t>
-      </w:r>
-      <w:proofErr w:type="spellEnd"/>
-      <w:r>
-        <w:rPr>
-          <w:rFonts w:ascii="Calibri" w:hAnsi="Calibri" w:cs="Calibri"/>
-          <w:sz w:val="25"/>
-          <w:szCs w:val="25"/>
-        </w:rPr>
-        <w:t xml:space="preserve">, è stato deciso effettuare un test di sistema, attraverso </w:t>
-      </w:r>
-      <w:proofErr w:type="spellStart"/>
-      <w:r>
-        <w:rPr>
-          <w:rFonts w:ascii="Calibri" w:hAnsi="Calibri" w:cs="Calibri"/>
-          <w:i/>
-          <w:iCs/>
-          <w:sz w:val="25"/>
-          <w:szCs w:val="25"/>
-        </w:rPr>
-        <w:t>Selenium</w:t>
-      </w:r>
-      <w:proofErr w:type="spellEnd"/>
-      <w:r>
-        <w:rPr>
-          <w:rFonts w:ascii="Calibri" w:hAnsi="Calibri" w:cs="Calibri"/>
-          <w:sz w:val="25"/>
-          <w:szCs w:val="25"/>
-        </w:rPr>
-        <w:t xml:space="preserve"> e il </w:t>
-      </w:r>
-      <w:proofErr w:type="gramStart"/>
-      <w:r>
-        <w:rPr>
-          <w:rFonts w:ascii="Calibri" w:hAnsi="Calibri" w:cs="Calibri"/>
-          <w:i/>
-          <w:iCs/>
-          <w:sz w:val="25"/>
-          <w:szCs w:val="25"/>
-        </w:rPr>
-        <w:t>TER(</w:t>
-      </w:r>
-      <w:proofErr w:type="gramEnd"/>
-      <w:r>
-        <w:rPr>
-          <w:rFonts w:ascii="Calibri" w:hAnsi="Calibri" w:cs="Calibri"/>
-          <w:i/>
-          <w:iCs/>
-          <w:sz w:val="25"/>
-          <w:szCs w:val="25"/>
-        </w:rPr>
-        <w:t xml:space="preserve">Test </w:t>
-      </w:r>
-      <w:proofErr w:type="spellStart"/>
-      <w:r>
-        <w:rPr>
-          <w:rFonts w:ascii="Calibri" w:hAnsi="Calibri" w:cs="Calibri"/>
-          <w:i/>
-          <w:iCs/>
-          <w:sz w:val="25"/>
-          <w:szCs w:val="25"/>
-        </w:rPr>
-        <w:t>Execution</w:t>
-      </w:r>
-      <w:proofErr w:type="spellEnd"/>
-      <w:r>
-        <w:rPr>
-          <w:rFonts w:ascii="Calibri" w:hAnsi="Calibri" w:cs="Calibri"/>
-          <w:i/>
-          <w:iCs/>
-          <w:sz w:val="25"/>
-          <w:szCs w:val="25"/>
-        </w:rPr>
-        <w:t xml:space="preserve"> Report)</w:t>
-      </w:r>
-      <w:r>
-        <w:rPr>
-          <w:rFonts w:ascii="Calibri" w:hAnsi="Calibri" w:cs="Calibri"/>
-          <w:sz w:val="25"/>
-          <w:szCs w:val="25"/>
-        </w:rPr>
-        <w:t xml:space="preserve">, sulle componenti considerate nell’impact </w:t>
-      </w:r>
-      <w:proofErr w:type="spellStart"/>
-      <w:r>
-        <w:rPr>
-          <w:rFonts w:ascii="Calibri" w:hAnsi="Calibri" w:cs="Calibri"/>
-          <w:sz w:val="25"/>
-          <w:szCs w:val="25"/>
-        </w:rPr>
-        <w:t>analysis</w:t>
-      </w:r>
-      <w:proofErr w:type="spellEnd"/>
-      <w:r>
-        <w:rPr>
-          <w:rFonts w:ascii="Calibri" w:hAnsi="Calibri" w:cs="Calibri"/>
-          <w:sz w:val="25"/>
-          <w:szCs w:val="25"/>
-        </w:rPr>
-        <w:t>. Maggiore attenzione è stata data alle funzionalità relative al</w:t>
-      </w:r>
-      <w:r>
-        <w:rPr>
-          <w:rFonts w:ascii="Calibri" w:hAnsi="Calibri" w:cs="Calibri"/>
-          <w:sz w:val="25"/>
-          <w:szCs w:val="25"/>
-        </w:rPr>
-        <w:t xml:space="preserve"> modulo</w:t>
-      </w:r>
-      <w:r>
-        <w:rPr>
-          <w:rFonts w:ascii="Calibri" w:hAnsi="Calibri" w:cs="Calibri"/>
-          <w:sz w:val="25"/>
-          <w:szCs w:val="25"/>
-        </w:rPr>
-        <w:t xml:space="preserve"> </w:t>
-      </w:r>
-      <w:r>
-        <w:rPr>
-          <w:rFonts w:ascii="Calibri" w:hAnsi="Calibri" w:cs="Calibri"/>
-          <w:b/>
-          <w:bCs/>
-          <w:sz w:val="25"/>
-          <w:szCs w:val="25"/>
-        </w:rPr>
-        <w:t>G</w:t>
-      </w:r>
-      <w:r>
-        <w:rPr>
-          <w:rFonts w:ascii="Calibri" w:hAnsi="Calibri" w:cs="Calibri"/>
-          <w:b/>
-          <w:bCs/>
-          <w:sz w:val="25"/>
-          <w:szCs w:val="25"/>
-        </w:rPr>
-        <w:t xml:space="preserve">estione </w:t>
-      </w:r>
-      <w:r>
-        <w:rPr>
-          <w:rFonts w:ascii="Calibri" w:hAnsi="Calibri" w:cs="Calibri"/>
-          <w:b/>
-          <w:bCs/>
-          <w:sz w:val="25"/>
-          <w:szCs w:val="25"/>
-        </w:rPr>
-        <w:t>P</w:t>
-      </w:r>
-      <w:r>
-        <w:rPr>
-          <w:rFonts w:ascii="Calibri" w:hAnsi="Calibri" w:cs="Calibri"/>
-          <w:b/>
-          <w:bCs/>
-          <w:sz w:val="25"/>
-          <w:szCs w:val="25"/>
-        </w:rPr>
-        <w:t xml:space="preserve">rogrammazione </w:t>
-      </w:r>
-      <w:r>
-        <w:rPr>
-          <w:rFonts w:ascii="Calibri" w:hAnsi="Calibri" w:cs="Calibri"/>
-          <w:b/>
-          <w:bCs/>
-          <w:sz w:val="25"/>
-          <w:szCs w:val="25"/>
-        </w:rPr>
-        <w:t>D</w:t>
-      </w:r>
-      <w:r>
-        <w:rPr>
-          <w:rFonts w:ascii="Calibri" w:hAnsi="Calibri" w:cs="Calibri"/>
-          <w:b/>
-          <w:bCs/>
-          <w:sz w:val="25"/>
-          <w:szCs w:val="25"/>
-        </w:rPr>
-        <w:t>idattica</w:t>
-      </w:r>
-      <w:r>
-        <w:rPr>
-          <w:rFonts w:ascii="Calibri" w:hAnsi="Calibri" w:cs="Calibri"/>
-          <w:sz w:val="25"/>
-          <w:szCs w:val="25"/>
-        </w:rPr>
-        <w:t xml:space="preserve">, la quale è risultata essere la principale componente ad essere impattata dalla </w:t>
-      </w:r>
-      <w:proofErr w:type="spellStart"/>
-      <w:r>
-        <w:rPr>
-          <w:rFonts w:ascii="Calibri" w:hAnsi="Calibri" w:cs="Calibri"/>
-          <w:sz w:val="25"/>
-          <w:szCs w:val="25"/>
-        </w:rPr>
-        <w:t>change</w:t>
-      </w:r>
-      <w:proofErr w:type="spellEnd"/>
-      <w:r>
-        <w:rPr>
-          <w:rFonts w:ascii="Calibri" w:hAnsi="Calibri" w:cs="Calibri"/>
-          <w:sz w:val="25"/>
-          <w:szCs w:val="25"/>
-        </w:rPr>
-        <w:t xml:space="preserve"> </w:t>
-      </w:r>
-      <w:proofErr w:type="spellStart"/>
-      <w:r>
-        <w:rPr>
-          <w:rFonts w:ascii="Calibri" w:hAnsi="Calibri" w:cs="Calibri"/>
-          <w:sz w:val="25"/>
-          <w:szCs w:val="25"/>
-        </w:rPr>
-        <w:t>request</w:t>
-      </w:r>
-      <w:proofErr w:type="spellEnd"/>
-      <w:r>
-        <w:rPr>
-          <w:rFonts w:ascii="Calibri" w:hAnsi="Calibri" w:cs="Calibri"/>
-          <w:sz w:val="25"/>
-          <w:szCs w:val="25"/>
-        </w:rPr>
-        <w:t>.</w:t>
-      </w:r>
-      <w:r>
-        <w:rPr>
-          <w:rFonts w:ascii="Calibri" w:hAnsi="Calibri" w:cs="Calibri"/>
-          <w:sz w:val="25"/>
-          <w:szCs w:val="25"/>
-        </w:rPr>
-        <w:t xml:space="preserve"> </w:t>
-      </w:r>
-    </w:p>
-    <w:p>
-      <w:pPr>
-        <w:rPr>
-          <w:rFonts w:ascii="Calibri" w:eastAsia="Calibri" w:hAnsi="Calibri" w:cs="Calibri"/>
-        </w:rPr>
-      </w:pPr>
+        <w:t>su tali funzionalità in modo da consentire se quest’ultime presentano o meno malfunzionamenti prima della modifica.</w:t>
+      </w:r>
     </w:p>
     <w:p>
       <w:pPr>
@@ -4675,13 +4542,371 @@
           <w:numId w:val="9"/>
         </w:numPr>
       </w:pPr>
-      <w:bookmarkStart w:id="23" w:name="_Toc34597031"/>
-      <w:bookmarkStart w:id="24" w:name="_Toc48315860"/>
-      <w:r>
+      <w:bookmarkStart w:id="23" w:name="_Toc48661709"/>
+      <w:r>
+        <w:t xml:space="preserve">Testing </w:t>
+      </w:r>
+      <w:proofErr w:type="spellStart"/>
+      <w:r>
+        <w:t>pre</w:t>
+      </w:r>
+      <w:proofErr w:type="spellEnd"/>
+      <w:r>
+        <w:t>-modifica</w:t>
+      </w:r>
+      <w:bookmarkEnd w:id="23"/>
+    </w:p>
+    <w:p>
+      <w:pPr>
+        <w:jc w:val="both"/>
+        <w:rPr>
+          <w:rFonts w:ascii="Calibri" w:hAnsi="Calibri" w:cs="Calibri"/>
+          <w:sz w:val="25"/>
+          <w:szCs w:val="25"/>
+        </w:rPr>
+      </w:pPr>
+      <w:r>
+        <w:rPr>
+          <w:rFonts w:ascii="Calibri" w:hAnsi="Calibri" w:cs="Calibri"/>
+          <w:sz w:val="25"/>
+          <w:szCs w:val="25"/>
+        </w:rPr>
+        <w:t xml:space="preserve">Al fine di garantire il corretto funzionamento dell’intera piattaforma in cui viene integrato il modulo richiesto dalla </w:t>
+      </w:r>
+      <w:proofErr w:type="spellStart"/>
+      <w:r>
+        <w:rPr>
+          <w:rFonts w:ascii="Calibri" w:hAnsi="Calibri" w:cs="Calibri"/>
+          <w:sz w:val="25"/>
+          <w:szCs w:val="25"/>
+        </w:rPr>
+        <w:t>change</w:t>
+      </w:r>
+      <w:proofErr w:type="spellEnd"/>
+      <w:r>
+        <w:rPr>
+          <w:rFonts w:ascii="Calibri" w:hAnsi="Calibri" w:cs="Calibri"/>
+          <w:sz w:val="25"/>
+          <w:szCs w:val="25"/>
+        </w:rPr>
+        <w:t xml:space="preserve"> </w:t>
+      </w:r>
+      <w:proofErr w:type="spellStart"/>
+      <w:r>
+        <w:rPr>
+          <w:rFonts w:ascii="Calibri" w:hAnsi="Calibri" w:cs="Calibri"/>
+          <w:sz w:val="25"/>
+          <w:szCs w:val="25"/>
+        </w:rPr>
+        <w:t>request</w:t>
+      </w:r>
+      <w:proofErr w:type="spellEnd"/>
+      <w:r>
+        <w:rPr>
+          <w:rFonts w:ascii="Calibri" w:hAnsi="Calibri" w:cs="Calibri"/>
+          <w:sz w:val="25"/>
+          <w:szCs w:val="25"/>
+        </w:rPr>
+        <w:t xml:space="preserve">, sono stati effettuati dei test di sistema tenendo in considerazione i test log presenti nel </w:t>
+      </w:r>
+      <w:r>
+        <w:rPr>
+          <w:rFonts w:ascii="Calibri" w:hAnsi="Calibri" w:cs="Calibri"/>
+          <w:i/>
+          <w:iCs/>
+          <w:sz w:val="25"/>
+          <w:szCs w:val="25"/>
+        </w:rPr>
+        <w:t xml:space="preserve">Test </w:t>
+      </w:r>
+      <w:proofErr w:type="spellStart"/>
+      <w:r>
+        <w:rPr>
+          <w:rFonts w:ascii="Calibri" w:hAnsi="Calibri" w:cs="Calibri"/>
+          <w:i/>
+          <w:iCs/>
+          <w:sz w:val="25"/>
+          <w:szCs w:val="25"/>
+        </w:rPr>
+        <w:t>Execution</w:t>
+      </w:r>
+      <w:proofErr w:type="spellEnd"/>
+      <w:r>
+        <w:rPr>
+          <w:rFonts w:ascii="Calibri" w:hAnsi="Calibri" w:cs="Calibri"/>
+          <w:i/>
+          <w:iCs/>
+          <w:sz w:val="25"/>
+          <w:szCs w:val="25"/>
+        </w:rPr>
+        <w:t xml:space="preserve"> Report</w:t>
+      </w:r>
+      <w:r>
+        <w:rPr>
+          <w:rFonts w:ascii="Calibri" w:hAnsi="Calibri" w:cs="Calibri"/>
+          <w:i/>
+          <w:iCs/>
+          <w:sz w:val="25"/>
+          <w:szCs w:val="25"/>
+        </w:rPr>
+        <w:t xml:space="preserve">. </w:t>
+      </w:r>
+      <w:r>
+        <w:rPr>
+          <w:rFonts w:ascii="Calibri" w:hAnsi="Calibri" w:cs="Calibri"/>
+          <w:sz w:val="25"/>
+          <w:szCs w:val="25"/>
+        </w:rPr>
+        <w:t xml:space="preserve">Data l’impossibilità di rieseguire in modo automatico i test case documentati e di evitare di sviluppare i rispettivi test case code </w:t>
+      </w:r>
+      <w:proofErr w:type="spellStart"/>
+      <w:r>
+        <w:rPr>
+          <w:rFonts w:ascii="Calibri" w:hAnsi="Calibri" w:cs="Calibri"/>
+          <w:sz w:val="25"/>
+          <w:szCs w:val="25"/>
+        </w:rPr>
+        <w:t>oriented</w:t>
+      </w:r>
+      <w:proofErr w:type="spellEnd"/>
+      <w:r>
+        <w:rPr>
+          <w:rFonts w:ascii="Calibri" w:hAnsi="Calibri" w:cs="Calibri"/>
+          <w:sz w:val="25"/>
+          <w:szCs w:val="25"/>
+        </w:rPr>
+        <w:t xml:space="preserve">, per verificare il funzionamento </w:t>
+      </w:r>
+      <w:proofErr w:type="spellStart"/>
+      <w:r>
+        <w:rPr>
+          <w:rFonts w:ascii="Calibri" w:hAnsi="Calibri" w:cs="Calibri"/>
+          <w:sz w:val="25"/>
+          <w:szCs w:val="25"/>
+        </w:rPr>
+        <w:t>pre</w:t>
+      </w:r>
+      <w:proofErr w:type="spellEnd"/>
+      <w:r>
+        <w:rPr>
+          <w:rFonts w:ascii="Calibri" w:hAnsi="Calibri" w:cs="Calibri"/>
+          <w:sz w:val="25"/>
+          <w:szCs w:val="25"/>
+        </w:rPr>
+        <w:t xml:space="preserve"> e post implementazione della </w:t>
+      </w:r>
+      <w:proofErr w:type="spellStart"/>
+      <w:r>
+        <w:rPr>
+          <w:rFonts w:ascii="Calibri" w:hAnsi="Calibri" w:cs="Calibri"/>
+          <w:sz w:val="25"/>
+          <w:szCs w:val="25"/>
+        </w:rPr>
+        <w:t>change</w:t>
+      </w:r>
+      <w:proofErr w:type="spellEnd"/>
+      <w:r>
+        <w:rPr>
+          <w:rFonts w:ascii="Calibri" w:hAnsi="Calibri" w:cs="Calibri"/>
+          <w:sz w:val="25"/>
+          <w:szCs w:val="25"/>
+        </w:rPr>
+        <w:t xml:space="preserve"> </w:t>
+      </w:r>
+      <w:proofErr w:type="spellStart"/>
+      <w:r>
+        <w:rPr>
+          <w:rFonts w:ascii="Calibri" w:hAnsi="Calibri" w:cs="Calibri"/>
+          <w:sz w:val="25"/>
+          <w:szCs w:val="25"/>
+        </w:rPr>
+        <w:t>request</w:t>
+      </w:r>
+      <w:proofErr w:type="spellEnd"/>
+      <w:r>
+        <w:rPr>
+          <w:rFonts w:ascii="Calibri" w:hAnsi="Calibri" w:cs="Calibri"/>
+          <w:sz w:val="25"/>
+          <w:szCs w:val="25"/>
+        </w:rPr>
+        <w:t xml:space="preserve"> è stato deciso effettuare un test di sistema</w:t>
+      </w:r>
+      <w:r>
+        <w:rPr>
+          <w:rFonts w:ascii="Calibri" w:hAnsi="Calibri" w:cs="Calibri"/>
+          <w:sz w:val="25"/>
+          <w:szCs w:val="25"/>
+        </w:rPr>
+        <w:t xml:space="preserve"> automatizzato</w:t>
+      </w:r>
+      <w:r>
+        <w:rPr>
+          <w:rFonts w:ascii="Calibri" w:hAnsi="Calibri" w:cs="Calibri"/>
+          <w:sz w:val="25"/>
+          <w:szCs w:val="25"/>
+        </w:rPr>
+        <w:t xml:space="preserve">, attraverso </w:t>
+      </w:r>
+      <w:proofErr w:type="spellStart"/>
+      <w:r>
+        <w:rPr>
+          <w:rFonts w:ascii="Calibri" w:hAnsi="Calibri" w:cs="Calibri"/>
+          <w:i/>
+          <w:iCs/>
+          <w:sz w:val="25"/>
+          <w:szCs w:val="25"/>
+        </w:rPr>
+        <w:t>Selenium</w:t>
+      </w:r>
+      <w:proofErr w:type="spellEnd"/>
+      <w:r>
+        <w:rPr>
+          <w:rFonts w:ascii="Calibri" w:hAnsi="Calibri" w:cs="Calibri"/>
+          <w:i/>
+          <w:iCs/>
+          <w:sz w:val="25"/>
+          <w:szCs w:val="25"/>
+        </w:rPr>
+        <w:t>,</w:t>
+      </w:r>
+      <w:r>
+        <w:rPr>
+          <w:rFonts w:ascii="Calibri" w:hAnsi="Calibri" w:cs="Calibri"/>
+          <w:sz w:val="25"/>
+          <w:szCs w:val="25"/>
+        </w:rPr>
+        <w:t xml:space="preserve"> sulle componenti considerate nell’impact </w:t>
+      </w:r>
+      <w:proofErr w:type="spellStart"/>
+      <w:r>
+        <w:rPr>
+          <w:rFonts w:ascii="Calibri" w:hAnsi="Calibri" w:cs="Calibri"/>
+          <w:sz w:val="25"/>
+          <w:szCs w:val="25"/>
+        </w:rPr>
+        <w:t>analysis</w:t>
+      </w:r>
+      <w:proofErr w:type="spellEnd"/>
+      <w:r>
+        <w:rPr>
+          <w:rFonts w:ascii="Calibri" w:hAnsi="Calibri" w:cs="Calibri"/>
+          <w:sz w:val="25"/>
+          <w:szCs w:val="25"/>
+        </w:rPr>
+        <w:t xml:space="preserve"> prima di effettuare attività di manutenzione. Maggiore attenzione sarà d</w:t>
+      </w:r>
+      <w:r>
+        <w:rPr>
+          <w:rFonts w:ascii="Calibri" w:hAnsi="Calibri" w:cs="Calibri"/>
+          <w:sz w:val="25"/>
+          <w:szCs w:val="25"/>
+        </w:rPr>
+        <w:t>edicata</w:t>
+      </w:r>
+      <w:r>
+        <w:rPr>
+          <w:rFonts w:ascii="Calibri" w:hAnsi="Calibri" w:cs="Calibri"/>
+          <w:sz w:val="25"/>
+          <w:szCs w:val="25"/>
+        </w:rPr>
+        <w:t xml:space="preserve"> alle funzionalità relative al modulo </w:t>
+      </w:r>
+      <w:r>
+        <w:rPr>
+          <w:rFonts w:ascii="Calibri" w:hAnsi="Calibri" w:cs="Calibri"/>
+          <w:b/>
+          <w:bCs/>
+          <w:sz w:val="25"/>
+          <w:szCs w:val="25"/>
+        </w:rPr>
+        <w:t>Gestione Programmazione Didattica</w:t>
+      </w:r>
+      <w:r>
+        <w:rPr>
+          <w:rFonts w:ascii="Calibri" w:hAnsi="Calibri" w:cs="Calibri"/>
+          <w:sz w:val="25"/>
+          <w:szCs w:val="25"/>
+        </w:rPr>
+        <w:t xml:space="preserve">, la quale è risultata essere la principale componente ad essere impattata dalla </w:t>
+      </w:r>
+      <w:proofErr w:type="spellStart"/>
+      <w:r>
+        <w:rPr>
+          <w:rFonts w:ascii="Calibri" w:hAnsi="Calibri" w:cs="Calibri"/>
+          <w:sz w:val="25"/>
+          <w:szCs w:val="25"/>
+        </w:rPr>
+        <w:t>change</w:t>
+      </w:r>
+      <w:proofErr w:type="spellEnd"/>
+      <w:r>
+        <w:rPr>
+          <w:rFonts w:ascii="Calibri" w:hAnsi="Calibri" w:cs="Calibri"/>
+          <w:sz w:val="25"/>
+          <w:szCs w:val="25"/>
+        </w:rPr>
+        <w:t xml:space="preserve"> </w:t>
+      </w:r>
+      <w:proofErr w:type="spellStart"/>
+      <w:r>
+        <w:rPr>
+          <w:rFonts w:ascii="Calibri" w:hAnsi="Calibri" w:cs="Calibri"/>
+          <w:sz w:val="25"/>
+          <w:szCs w:val="25"/>
+        </w:rPr>
+        <w:t>request</w:t>
+      </w:r>
+      <w:proofErr w:type="spellEnd"/>
+      <w:r>
+        <w:rPr>
+          <w:rFonts w:ascii="Calibri" w:hAnsi="Calibri" w:cs="Calibri"/>
+          <w:sz w:val="25"/>
+          <w:szCs w:val="25"/>
+        </w:rPr>
+        <w:t xml:space="preserve">. </w:t>
+      </w:r>
+    </w:p>
+    <w:p>
+      <w:pPr>
+        <w:jc w:val="both"/>
+        <w:rPr>
+          <w:rFonts w:ascii="Calibri" w:hAnsi="Calibri" w:cs="Calibri"/>
+          <w:sz w:val="25"/>
+          <w:szCs w:val="25"/>
+        </w:rPr>
+      </w:pPr>
+    </w:p>
+    <w:p/>
+    <w:p>
+      <w:pPr>
+        <w:rPr>
+          <w:rFonts w:ascii="Calibri" w:eastAsia="Calibri" w:hAnsi="Calibri" w:cs="Calibri"/>
+        </w:rPr>
+      </w:pPr>
+    </w:p>
+    <w:p>
+      <w:pPr>
+        <w:rPr>
+          <w:rFonts w:ascii="Calibri" w:eastAsia="Calibri" w:hAnsi="Calibri" w:cs="Calibri"/>
+        </w:rPr>
+      </w:pPr>
+    </w:p>
+    <w:p>
+      <w:pPr>
+        <w:pStyle w:val="Titolo1"/>
+        <w:numPr>
+          <w:ilvl w:val="0"/>
+          <w:numId w:val="9"/>
+        </w:numPr>
+      </w:pPr>
+      <w:bookmarkStart w:id="24" w:name="_Toc34597031"/>
+      <w:bookmarkStart w:id="25" w:name="_Toc48661710"/>
+      <w:r>
+        <w:lastRenderedPageBreak/>
         <w:t>Sospensione e ripristino</w:t>
       </w:r>
-      <w:bookmarkEnd w:id="23"/>
       <w:bookmarkEnd w:id="24"/>
+      <w:bookmarkEnd w:id="25"/>
     </w:p>
     <w:p>
       <w:pPr>
@@ -4768,6 +4993,13 @@
         </w:rPr>
         <w:t>del test avviene soltanto quando tutti i problemi relativi alla sospensione dello stesso sono stati risolti. L’attività di testing riprenderà a partire dal test case che ha causato la sospensione.</w:t>
       </w:r>
+    </w:p>
+    <w:p>
+      <w:pPr>
+        <w:rPr>
+          <w:rFonts w:ascii="Calibri" w:eastAsia="Calibri" w:hAnsi="Calibri" w:cs="Calibri"/>
+        </w:rPr>
+      </w:pPr>
     </w:p>
     <w:p>
       <w:pPr>
@@ -4798,13 +5030,13 @@
           <w:numId w:val="4"/>
         </w:numPr>
       </w:pPr>
-      <w:bookmarkStart w:id="25" w:name="_Toc34597032"/>
-      <w:bookmarkStart w:id="26" w:name="_Toc48315861"/>
+      <w:bookmarkStart w:id="26" w:name="_Toc34597032"/>
+      <w:bookmarkStart w:id="27" w:name="_Toc48661711"/>
       <w:r>
         <w:t>Strumenti per il testing</w:t>
       </w:r>
-      <w:bookmarkEnd w:id="25"/>
       <w:bookmarkEnd w:id="26"/>
+      <w:bookmarkEnd w:id="27"/>
     </w:p>
     <w:p>
       <w:pPr>
@@ -5362,12 +5594,12 @@
         <w:szCs w:val="24"/>
       </w:rPr>
     </w:pPr>
-    <w:bookmarkStart w:id="27" w:name="_Hlk33712116"/>
-    <w:bookmarkStart w:id="28" w:name="_Hlk33712117"/>
-    <w:bookmarkStart w:id="29" w:name="_Hlk33712118"/>
-    <w:bookmarkStart w:id="30" w:name="_Hlk33712119"/>
-    <w:bookmarkStart w:id="31" w:name="_Hlk33712120"/>
-    <w:bookmarkStart w:id="32" w:name="_Hlk33712121"/>
+    <w:bookmarkStart w:id="28" w:name="_Hlk33712116"/>
+    <w:bookmarkStart w:id="29" w:name="_Hlk33712117"/>
+    <w:bookmarkStart w:id="30" w:name="_Hlk33712118"/>
+    <w:bookmarkStart w:id="31" w:name="_Hlk33712119"/>
+    <w:bookmarkStart w:id="32" w:name="_Hlk33712120"/>
+    <w:bookmarkStart w:id="33" w:name="_Hlk33712121"/>
     <w:r>
       <w:rPr>
         <w:rFonts w:ascii="Garamond" w:hAnsi="Garamond"/>
@@ -5496,12 +5728,12 @@
       </w:rPr>
     </w:pPr>
   </w:p>
-  <w:bookmarkEnd w:id="27"/>
   <w:bookmarkEnd w:id="28"/>
   <w:bookmarkEnd w:id="29"/>
   <w:bookmarkEnd w:id="30"/>
   <w:bookmarkEnd w:id="31"/>
   <w:bookmarkEnd w:id="32"/>
+  <w:bookmarkEnd w:id="33"/>
   <w:p>
     <w:pPr>
       <w:tabs>

</xml_diff>